<commit_message>
Update 2-Explanatoin on the usage of project.docx
</commit_message>
<xml_diff>
--- a/cgi/docs/2-Explanatoin on the usage of project.docx
+++ b/cgi/docs/2-Explanatoin on the usage of project.docx
@@ -525,7 +525,23 @@
           <w:sz w:val="24"/>
           <w:szCs w:val="24"/>
         </w:rPr>
-        <w:t xml:space="preserve"> (index finger’s tip inside the chip)</w:t>
+        <w:t xml:space="preserve"> (index finger’s tip inside the chip</w:t>
+      </w:r>
+      <w:r>
+        <w:rPr>
+          <w:rFonts w:ascii="Arial" w:hAnsi="Arial" w:cs="Arial"/>
+          <w:sz w:val="24"/>
+          <w:szCs w:val="24"/>
+        </w:rPr>
+        <w:t xml:space="preserve"> object</w:t>
+      </w:r>
+      <w:r>
+        <w:rPr>
+          <w:rFonts w:ascii="Arial" w:hAnsi="Arial" w:cs="Arial"/>
+          <w:sz w:val="24"/>
+          <w:szCs w:val="24"/>
+        </w:rPr>
+        <w:t>)</w:t>
       </w:r>
     </w:p>
     <w:p>
@@ -579,36 +595,119 @@
           <w:szCs w:val="24"/>
         </w:rPr>
         <w:tab/>
-        <w:t>(6) &lt;TBD</w:t>
-      </w:r>
-      <w:r>
-        <w:rPr>
-          <w:rFonts w:ascii="Arial" w:hAnsi="Arial" w:cs="Arial"/>
-          <w:sz w:val="24"/>
-          <w:szCs w:val="24"/>
-        </w:rPr>
-        <w:t xml:space="preserve"> all other gestures and utilities</w:t>
-      </w:r>
-      <w:r>
-        <w:rPr>
-          <w:rFonts w:ascii="Arial" w:hAnsi="Arial" w:cs="Arial"/>
-          <w:sz w:val="24"/>
-          <w:szCs w:val="24"/>
-        </w:rPr>
-        <w:t>&gt;</w:t>
-      </w:r>
-    </w:p>
-    <w:p>
-      <w:pPr>
-        <w:spacing w:line="240" w:lineRule="auto"/>
-        <w:rPr>
-          <w:rFonts w:ascii="Arial" w:hAnsi="Arial" w:cs="Arial"/>
-          <w:sz w:val="24"/>
-          <w:szCs w:val="24"/>
-        </w:rPr>
-      </w:pPr>
+        <w:t xml:space="preserve">(6) </w:t>
+      </w:r>
+      <w:r>
+        <w:rPr>
+          <w:rFonts w:ascii="Arial" w:hAnsi="Arial" w:cs="Arial"/>
+          <w:sz w:val="24"/>
+          <w:szCs w:val="24"/>
+        </w:rPr>
+        <w:t>When showing the cards in left hand, snap (only thumb, index, middle finger extended and thumb is close to middle finger) to use black magic</w:t>
+      </w:r>
+    </w:p>
+    <w:p>
+      <w:pPr>
+        <w:spacing w:line="240" w:lineRule="auto"/>
+        <w:rPr>
+          <w:rFonts w:ascii="Arial" w:hAnsi="Arial" w:cs="Arial"/>
+          <w:sz w:val="24"/>
+          <w:szCs w:val="24"/>
+        </w:rPr>
+      </w:pPr>
+      <w:r>
+        <w:rPr>
+          <w:rFonts w:ascii="Arial" w:hAnsi="Arial" w:cs="Arial"/>
+          <w:sz w:val="24"/>
+          <w:szCs w:val="24"/>
+        </w:rPr>
+        <w:tab/>
+        <w:t>(7)</w:t>
+      </w:r>
+      <w:r>
+        <w:rPr>
+          <w:rFonts w:ascii="Arial" w:hAnsi="Arial" w:cs="Arial"/>
+          <w:sz w:val="24"/>
+          <w:szCs w:val="24"/>
+        </w:rPr>
+        <w:t xml:space="preserve"> Thumb down to taunt (text UI</w:t>
+      </w:r>
+      <w:r>
+        <w:rPr>
+          <w:rFonts w:ascii="Arial" w:hAnsi="Arial" w:cs="Arial"/>
+          <w:sz w:val="24"/>
+          <w:szCs w:val="24"/>
+        </w:rPr>
+        <w:t>)</w:t>
+      </w:r>
+    </w:p>
+    <w:p>
+      <w:pPr>
+        <w:spacing w:line="240" w:lineRule="auto"/>
+        <w:rPr>
+          <w:rFonts w:ascii="Arial" w:hAnsi="Arial" w:cs="Arial"/>
+          <w:sz w:val="24"/>
+          <w:szCs w:val="24"/>
+        </w:rPr>
+      </w:pPr>
+      <w:r>
+        <w:rPr>
+          <w:rFonts w:ascii="Arial" w:hAnsi="Arial" w:cs="Arial"/>
+          <w:sz w:val="24"/>
+          <w:szCs w:val="24"/>
+        </w:rPr>
+        <w:tab/>
+        <w:t xml:space="preserve">(8) Clap to say gg </w:t>
+      </w:r>
+    </w:p>
+    <w:p>
+      <w:pPr>
+        <w:spacing w:line="240" w:lineRule="auto"/>
+        <w:rPr>
+          <w:rFonts w:ascii="Arial" w:hAnsi="Arial" w:cs="Arial"/>
+          <w:sz w:val="24"/>
+          <w:szCs w:val="24"/>
+        </w:rPr>
+      </w:pPr>
+      <w:r>
+        <w:rPr>
+          <w:rFonts w:ascii="Arial" w:hAnsi="Arial" w:cs="Arial"/>
+          <w:sz w:val="24"/>
+          <w:szCs w:val="24"/>
+        </w:rPr>
+        <w:tab/>
+        <w:t>(9) Pistol gesture (finger and t</w:t>
+      </w:r>
       <w:bookmarkStart w:id="0" w:name="_GoBack"/>
       <w:bookmarkEnd w:id="0"/>
+      <w:r>
+        <w:rPr>
+          <w:rFonts w:ascii="Arial" w:hAnsi="Arial" w:cs="Arial"/>
+          <w:sz w:val="24"/>
+          <w:szCs w:val="24"/>
+        </w:rPr>
+        <w:t>humb extended) for threatening, rotate pistol along x axis to fire</w:t>
+      </w:r>
+    </w:p>
+    <w:p>
+      <w:pPr>
+        <w:spacing w:line="240" w:lineRule="auto"/>
+        <w:rPr>
+          <w:rFonts w:ascii="Arial" w:hAnsi="Arial" w:cs="Arial"/>
+          <w:sz w:val="24"/>
+          <w:szCs w:val="24"/>
+        </w:rPr>
+      </w:pPr>
+    </w:p>
+    <w:p>
+      <w:pPr>
+        <w:spacing w:line="240" w:lineRule="auto"/>
+        <w:rPr>
+          <w:rFonts w:ascii="Arial" w:hAnsi="Arial" w:cs="Arial"/>
+          <w:sz w:val="24"/>
+          <w:szCs w:val="24"/>
+        </w:rPr>
+      </w:pPr>
     </w:p>
     <w:sectPr>
       <w:pgSz w:w="12240" w:h="15840"/>

</xml_diff>